<commit_message>
Completed Web Scraping & API Video
</commit_message>
<xml_diff>
--- a/Exploring_Data/eda-prompts.docx
+++ b/Exploring_Data/eda-prompts.docx
@@ -202,88 +202,43 @@
           <w:b/>
           <w:bCs/>
         </w:rPr>
-        <w:t>Football play data or score data with lines</w:t>
-      </w:r>
-    </w:p>
-    <w:p>
-      <w:pPr>
-        <w:pStyle w:val="ListParagraph"/>
-        <w:spacing w:before="100" w:beforeAutospacing="1" w:after="100" w:afterAutospacing="1"/>
-        <w:outlineLvl w:val="1"/>
-        <w:rPr>
-          <w:rFonts w:ascii="Times" w:eastAsia="Times New Roman" w:hAnsi="Times" w:cs="Times New Roman"/>
-          <w:b/>
-          <w:bCs/>
-        </w:rPr>
-      </w:pPr>
-    </w:p>
-    <w:p>
-      <w:pPr>
-        <w:pStyle w:val="ListParagraph"/>
-        <w:spacing w:before="100" w:beforeAutospacing="1" w:after="100" w:afterAutospacing="1"/>
-        <w:outlineLvl w:val="1"/>
-        <w:rPr>
-          <w:rFonts w:ascii="Times" w:eastAsia="Times New Roman" w:hAnsi="Times" w:cs="Times New Roman"/>
-          <w:bCs/>
-          <w:sz w:val="20"/>
-          <w:szCs w:val="20"/>
-        </w:rPr>
-      </w:pPr>
-      <w:r>
-        <w:rPr>
-          <w:rFonts w:ascii="Times" w:eastAsia="Times New Roman" w:hAnsi="Times" w:cs="Times New Roman"/>
-          <w:b/>
-          <w:bCs/>
-          <w:sz w:val="20"/>
-          <w:szCs w:val="20"/>
-        </w:rPr>
-        <w:t>Business value</w:t>
-      </w:r>
-      <w:r>
-        <w:rPr>
-          <w:rFonts w:ascii="Times" w:eastAsia="Times New Roman" w:hAnsi="Times" w:cs="Times New Roman"/>
-          <w:bCs/>
-          <w:sz w:val="20"/>
-          <w:szCs w:val="20"/>
-        </w:rPr>
-        <w:t xml:space="preserve"> – use data to make better predictions about final scores, ranking of teams, player statistics.  Profit from deviations in public lines/fantasy sports betting sites.</w:t>
-      </w:r>
-    </w:p>
-    <w:p>
-      <w:pPr>
-        <w:pStyle w:val="ListParagraph"/>
-        <w:spacing w:before="100" w:beforeAutospacing="1" w:after="100" w:afterAutospacing="1"/>
-        <w:outlineLvl w:val="1"/>
-        <w:rPr>
-          <w:rFonts w:ascii="Times" w:eastAsia="Times New Roman" w:hAnsi="Times" w:cs="Times New Roman"/>
-          <w:bCs/>
-          <w:sz w:val="20"/>
-          <w:szCs w:val="20"/>
-        </w:rPr>
-      </w:pPr>
-    </w:p>
-    <w:p>
-      <w:pPr>
-        <w:pStyle w:val="ListParagraph"/>
-        <w:spacing w:before="100" w:beforeAutospacing="1" w:after="100" w:afterAutospacing="1"/>
-        <w:outlineLvl w:val="1"/>
-        <w:rPr>
-          <w:rFonts w:ascii="Times" w:eastAsia="Times New Roman" w:hAnsi="Times" w:cs="Times New Roman"/>
-          <w:b/>
-          <w:bCs/>
-          <w:sz w:val="20"/>
-          <w:szCs w:val="20"/>
-        </w:rPr>
-      </w:pPr>
-      <w:r>
-        <w:rPr>
-          <w:rFonts w:ascii="Times" w:eastAsia="Times New Roman" w:hAnsi="Times" w:cs="Times New Roman"/>
-          <w:b/>
-          <w:bCs/>
-          <w:sz w:val="20"/>
-          <w:szCs w:val="20"/>
-        </w:rPr>
-        <w:t>Questions</w:t>
+        <w:t xml:space="preserve">Cryptocurrency Price Data from </w:t>
+      </w:r>
+      <w:proofErr w:type="spellStart"/>
+      <w:r>
+        <w:rPr>
+          <w:rFonts w:ascii="Times" w:eastAsia="Times New Roman" w:hAnsi="Times" w:cs="Times New Roman"/>
+          <w:b/>
+          <w:bCs/>
+        </w:rPr>
+        <w:t>Cryptocompare</w:t>
+      </w:r>
+      <w:proofErr w:type="spellEnd"/>
+      <w:r>
+        <w:rPr>
+          <w:rFonts w:ascii="Times" w:eastAsia="Times New Roman" w:hAnsi="Times" w:cs="Times New Roman"/>
+          <w:b/>
+          <w:bCs/>
+        </w:rPr>
+        <w:t xml:space="preserve"> API and </w:t>
+      </w:r>
+      <w:proofErr w:type="spellStart"/>
+      <w:r>
+        <w:rPr>
+          <w:rFonts w:ascii="Times" w:eastAsia="Times New Roman" w:hAnsi="Times" w:cs="Times New Roman"/>
+          <w:b/>
+          <w:bCs/>
+        </w:rPr>
+        <w:t>Coinmarketcap</w:t>
+      </w:r>
+      <w:proofErr w:type="spellEnd"/>
+      <w:r>
+        <w:rPr>
+          <w:rFonts w:ascii="Times" w:eastAsia="Times New Roman" w:hAnsi="Times" w:cs="Times New Roman"/>
+          <w:b/>
+          <w:bCs/>
+        </w:rPr>
+        <w:t xml:space="preserve"> web scraping</w:t>
       </w:r>
     </w:p>
     <w:p>
@@ -305,7 +260,134 @@
           <w:sz w:val="20"/>
           <w:szCs w:val="20"/>
         </w:rPr>
-        <w:t>What raw data about a team/offense/defense/special teams is best to predict the amount of points scored or surrendered in a given game.</w:t>
+        <w:t xml:space="preserve">Can you identify a momentum trading strategy that takes advantage of the volatile price swings in cryptocurrencies? (More general, any trading strategy, trend following, mean reversion, </w:t>
+      </w:r>
+      <w:proofErr w:type="spellStart"/>
+      <w:r>
+        <w:rPr>
+          <w:rFonts w:ascii="Times" w:eastAsia="Times New Roman" w:hAnsi="Times" w:cs="Times New Roman"/>
+          <w:bCs/>
+          <w:sz w:val="20"/>
+          <w:szCs w:val="20"/>
+        </w:rPr>
+        <w:t>etc</w:t>
+      </w:r>
+      <w:proofErr w:type="spellEnd"/>
+      <w:r>
+        <w:rPr>
+          <w:rFonts w:ascii="Times" w:eastAsia="Times New Roman" w:hAnsi="Times" w:cs="Times New Roman"/>
+          <w:bCs/>
+          <w:sz w:val="20"/>
+          <w:szCs w:val="20"/>
+        </w:rPr>
+        <w:t xml:space="preserve"> and for any tradeable asset with OHLC and volume data available as well as generated technical indicators RSI, ADX, MACD, etc)</w:t>
+      </w:r>
+      <w:bookmarkStart w:id="0" w:name="_GoBack"/>
+      <w:bookmarkEnd w:id="0"/>
+    </w:p>
+    <w:p>
+      <w:pPr>
+        <w:pStyle w:val="ListParagraph"/>
+        <w:numPr>
+          <w:ilvl w:val="0"/>
+          <w:numId w:val="2"/>
+        </w:numPr>
+        <w:spacing w:before="100" w:beforeAutospacing="1" w:after="100" w:afterAutospacing="1"/>
+        <w:outlineLvl w:val="1"/>
+        <w:rPr>
+          <w:rFonts w:ascii="Times" w:eastAsia="Times New Roman" w:hAnsi="Times" w:cs="Times New Roman"/>
+          <w:b/>
+          <w:bCs/>
+        </w:rPr>
+      </w:pPr>
+      <w:r>
+        <w:rPr>
+          <w:rFonts w:ascii="Times" w:eastAsia="Times New Roman" w:hAnsi="Times" w:cs="Times New Roman"/>
+          <w:b/>
+          <w:bCs/>
+        </w:rPr>
+        <w:t>Football play data or score data with lines</w:t>
+      </w:r>
+    </w:p>
+    <w:p>
+      <w:pPr>
+        <w:pStyle w:val="ListParagraph"/>
+        <w:spacing w:before="100" w:beforeAutospacing="1" w:after="100" w:afterAutospacing="1"/>
+        <w:outlineLvl w:val="1"/>
+        <w:rPr>
+          <w:rFonts w:ascii="Times" w:eastAsia="Times New Roman" w:hAnsi="Times" w:cs="Times New Roman"/>
+          <w:b/>
+          <w:bCs/>
+        </w:rPr>
+      </w:pPr>
+    </w:p>
+    <w:p>
+      <w:pPr>
+        <w:pStyle w:val="ListParagraph"/>
+        <w:spacing w:before="100" w:beforeAutospacing="1" w:after="100" w:afterAutospacing="1"/>
+        <w:outlineLvl w:val="1"/>
+        <w:rPr>
+          <w:rFonts w:ascii="Times" w:eastAsia="Times New Roman" w:hAnsi="Times" w:cs="Times New Roman"/>
+          <w:bCs/>
+          <w:sz w:val="20"/>
+          <w:szCs w:val="20"/>
+        </w:rPr>
+      </w:pPr>
+      <w:r>
+        <w:rPr>
+          <w:rFonts w:ascii="Times" w:eastAsia="Times New Roman" w:hAnsi="Times" w:cs="Times New Roman"/>
+          <w:b/>
+          <w:bCs/>
+          <w:sz w:val="20"/>
+          <w:szCs w:val="20"/>
+        </w:rPr>
+        <w:t>Business value</w:t>
+      </w:r>
+      <w:r>
+        <w:rPr>
+          <w:rFonts w:ascii="Times" w:eastAsia="Times New Roman" w:hAnsi="Times" w:cs="Times New Roman"/>
+          <w:bCs/>
+          <w:sz w:val="20"/>
+          <w:szCs w:val="20"/>
+        </w:rPr>
+        <w:t xml:space="preserve"> – use data to make better predictions about final scores, ranking of teams, player statistics.  Profit from deviations in public lines/fantasy sports betting sites.</w:t>
+      </w:r>
+    </w:p>
+    <w:p>
+      <w:pPr>
+        <w:pStyle w:val="ListParagraph"/>
+        <w:spacing w:before="100" w:beforeAutospacing="1" w:after="100" w:afterAutospacing="1"/>
+        <w:outlineLvl w:val="1"/>
+        <w:rPr>
+          <w:rFonts w:ascii="Times" w:eastAsia="Times New Roman" w:hAnsi="Times" w:cs="Times New Roman"/>
+          <w:bCs/>
+          <w:sz w:val="20"/>
+          <w:szCs w:val="20"/>
+        </w:rPr>
+      </w:pPr>
+    </w:p>
+    <w:p>
+      <w:pPr>
+        <w:pStyle w:val="ListParagraph"/>
+        <w:spacing w:before="100" w:beforeAutospacing="1" w:after="100" w:afterAutospacing="1"/>
+        <w:outlineLvl w:val="1"/>
+        <w:rPr>
+          <w:rFonts w:ascii="Times" w:eastAsia="Times New Roman" w:hAnsi="Times" w:cs="Times New Roman"/>
+          <w:b/>
+          <w:bCs/>
+          <w:sz w:val="20"/>
+          <w:szCs w:val="20"/>
+        </w:rPr>
+      </w:pPr>
+      <w:r>
+        <w:rPr>
+          <w:rFonts w:ascii="Times" w:eastAsia="Times New Roman" w:hAnsi="Times" w:cs="Times New Roman"/>
+          <w:b/>
+          <w:bCs/>
+          <w:sz w:val="20"/>
+          <w:szCs w:val="20"/>
+        </w:rPr>
+        <w:t>Questions</w:t>
       </w:r>
     </w:p>
     <w:p>
@@ -327,18 +409,29 @@
           <w:sz w:val="20"/>
           <w:szCs w:val="20"/>
         </w:rPr>
-        <w:t xml:space="preserve">Do key injuries (QB specifically) create overreactions from the public, therefore the lines, and </w:t>
-      </w:r>
-      <w:bookmarkStart w:id="0" w:name="_GoBack"/>
-      <w:bookmarkEnd w:id="0"/>
-      <w:r>
-        <w:rPr>
-          <w:rFonts w:ascii="Times" w:eastAsia="Times New Roman" w:hAnsi="Times" w:cs="Times New Roman"/>
-          <w:bCs/>
-          <w:sz w:val="20"/>
-          <w:szCs w:val="20"/>
-        </w:rPr>
-        <w:t>therefore create opportunities?</w:t>
+        <w:t>What raw data about a team/offense/defense/special teams is best to predict the amount of points scored or surrendered in a given game.</w:t>
+      </w:r>
+    </w:p>
+    <w:p>
+      <w:pPr>
+        <w:spacing w:before="100" w:beforeAutospacing="1" w:after="100" w:afterAutospacing="1"/>
+        <w:ind w:left="720"/>
+        <w:outlineLvl w:val="1"/>
+        <w:rPr>
+          <w:rFonts w:ascii="Times" w:eastAsia="Times New Roman" w:hAnsi="Times" w:cs="Times New Roman"/>
+          <w:bCs/>
+          <w:sz w:val="20"/>
+          <w:szCs w:val="20"/>
+        </w:rPr>
+      </w:pPr>
+      <w:r>
+        <w:rPr>
+          <w:rFonts w:ascii="Times" w:eastAsia="Times New Roman" w:hAnsi="Times" w:cs="Times New Roman"/>
+          <w:bCs/>
+          <w:sz w:val="20"/>
+          <w:szCs w:val="20"/>
+        </w:rPr>
+        <w:t>Do key injuries (QB specifically) create overreactions from the public, therefore the lines, and therefore create opportunities?</w:t>
       </w:r>
     </w:p>
     <w:p>
@@ -513,7 +606,16 @@
           <w:sz w:val="20"/>
           <w:szCs w:val="20"/>
         </w:rPr>
-        <w:t>– Transportation data has a long history in urban planning and civil engineering, often providing insight into everything from where traffic is most congested to where bike lanes would be most effective at preventing vehicle-bicycle collisions. The potentials for adding business value through transportation data are vast.</w:t>
+        <w:t xml:space="preserve">– Transportation data has a long history in urban planning and civil engineering, often providing insight into everything from where traffic is most congested to where bike lanes would be most </w:t>
+      </w:r>
+      <w:r>
+        <w:rPr>
+          <w:rFonts w:ascii="Times" w:hAnsi="Times" w:cs="Times New Roman"/>
+          <w:sz w:val="20"/>
+          <w:szCs w:val="20"/>
+        </w:rPr>
+        <w:lastRenderedPageBreak/>
+        <w:t>effective at preventing vehicle-bicycle collisions. The potentials for adding business value through transportation data are vast.</w:t>
       </w:r>
     </w:p>
     <w:p>
@@ -567,7 +669,6 @@
           <w:sz w:val="20"/>
           <w:szCs w:val="20"/>
         </w:rPr>
-        <w:lastRenderedPageBreak/>
         <w:t>The 3 questions below are example prompts for using transportation data to aide business and non-profit decisions.</w:t>
       </w:r>
     </w:p>
@@ -863,7 +964,16 @@
           <w:sz w:val="20"/>
           <w:szCs w:val="20"/>
         </w:rPr>
-        <w:t xml:space="preserve"> dataset comes from Kaggle and its goal is to predict the interest level in New York rental properties based on information from rental listings. The training dataset contains various aspects of rental listing information and your goal is to relate the mostly numerical variables to rental’s interest level. Interest level is simply the number of inquiries a new listing receives.</w:t>
+        <w:t xml:space="preserve"> dataset comes from Kaggle and its goal is to predict the interest level in New York rental properties based on information from rental listings. The training dataset contains various aspects of </w:t>
+      </w:r>
+      <w:r>
+        <w:rPr>
+          <w:rFonts w:ascii="Times" w:hAnsi="Times" w:cs="Times New Roman"/>
+          <w:sz w:val="20"/>
+          <w:szCs w:val="20"/>
+        </w:rPr>
+        <w:lastRenderedPageBreak/>
+        <w:t>rental listing information and your goal is to relate the mostly numerical variables to rental’s interest level. Interest level is simply the number of inquiries a new listing receives.</w:t>
       </w:r>
     </w:p>
     <w:p>
@@ -919,16 +1029,7 @@
           <w:sz w:val="20"/>
           <w:szCs w:val="20"/>
         </w:rPr>
-        <w:t xml:space="preserve"> method that will parse the training data into a pandas </w:t>
-      </w:r>
-      <w:r>
-        <w:rPr>
-          <w:rFonts w:ascii="Times" w:hAnsi="Times" w:cs="Times New Roman"/>
-          <w:sz w:val="20"/>
-          <w:szCs w:val="20"/>
-        </w:rPr>
-        <w:lastRenderedPageBreak/>
-        <w:t xml:space="preserve">DataFrame similar to how you could read a csv or other tabular data format. However, you will notice that the row index is not sequential, and you may want to run </w:t>
+        <w:t xml:space="preserve"> method that will parse the training data into a pandas DataFrame similar to how you could read a csv or other tabular data format. However, you will notice that the row index is not sequential, and you may want to run </w:t>
       </w:r>
       <w:proofErr w:type="spellStart"/>
       <w:r>
@@ -1476,6 +1577,7 @@
           <w:sz w:val="20"/>
           <w:szCs w:val="20"/>
         </w:rPr>
+        <w:lastRenderedPageBreak/>
         <w:t xml:space="preserve">Details </w:t>
       </w:r>
       <w:r>
@@ -1538,16 +1640,7 @@
           <w:sz w:val="20"/>
           <w:szCs w:val="20"/>
         </w:rPr>
-        <w:t xml:space="preserve"> method that you could use to look at the most common features associated with low, </w:t>
-      </w:r>
-      <w:r>
-        <w:rPr>
-          <w:rFonts w:ascii="Times" w:hAnsi="Times" w:cs="Times New Roman"/>
-          <w:sz w:val="20"/>
-          <w:szCs w:val="20"/>
-        </w:rPr>
-        <w:lastRenderedPageBreak/>
-        <w:t>medium, and high interest level apartments. Similarly, you could tally the words that appear in the descriptions of low, medium, and high interest level properties and compare their rate of use.</w:t>
+        <w:t xml:space="preserve"> method that you could use to look at the most common features associated with low, medium, and high interest level apartments. Similarly, you could tally the words that appear in the descriptions of low, medium, and high interest level properties and compare their rate of use.</w:t>
       </w:r>
     </w:p>
     <w:p>
@@ -1982,7 +2075,16 @@
           <w:sz w:val="20"/>
           <w:szCs w:val="20"/>
         </w:rPr>
-        <w:t>– This question definitely overlaps some with Question 1, but elicits involving demographic information. Unemployment, low incomes, and crowded housing are often indicated as predictors of crime. Do the high crime areas of Chicago demonstrate this commonly accepted paradigm?</w:t>
+        <w:t xml:space="preserve">– This question definitely overlaps some with Question 1, but elicits involving demographic information. Unemployment, low incomes, and </w:t>
+      </w:r>
+      <w:r>
+        <w:rPr>
+          <w:rFonts w:ascii="Times" w:hAnsi="Times" w:cs="Times New Roman"/>
+          <w:sz w:val="20"/>
+          <w:szCs w:val="20"/>
+        </w:rPr>
+        <w:lastRenderedPageBreak/>
+        <w:t>crowded housing are often indicated as predictors of crime. Do the high crime areas of Chicago demonstrate this commonly accepted paradigm?</w:t>
       </w:r>
     </w:p>
     <w:p>
@@ -2030,7 +2132,6 @@
           <w:sz w:val="20"/>
           <w:szCs w:val="20"/>
         </w:rPr>
-        <w:lastRenderedPageBreak/>
         <w:t xml:space="preserve">Details </w:t>
       </w:r>
       <w:r>
@@ -2356,6 +2457,7 @@
           <w:sz w:val="20"/>
           <w:szCs w:val="20"/>
         </w:rPr>
+        <w:lastRenderedPageBreak/>
         <w:t>Question 2</w:t>
       </w:r>
       <w:r>
@@ -2392,16 +2494,7 @@
           <w:sz w:val="20"/>
           <w:szCs w:val="20"/>
         </w:rPr>
-        <w:t xml:space="preserve">– When a studio spends money on a big name they expect it to greatly increase their revenue, but is this always the case? After selecting actors and directors that appear frequently in the dataset, who is the </w:t>
-      </w:r>
-      <w:r>
-        <w:rPr>
-          <w:rFonts w:ascii="Times" w:hAnsi="Times" w:cs="Times New Roman"/>
-          <w:sz w:val="20"/>
-          <w:szCs w:val="20"/>
-        </w:rPr>
-        <w:lastRenderedPageBreak/>
-        <w:t>most worth it? Do these actors and directors consistently appear in one genre or are they profitable across various genres?</w:t>
+        <w:t>– When a studio spends money on a big name they expect it to greatly increase their revenue, but is this always the case? After selecting actors and directors that appear frequently in the dataset, who is the most worth it? Do these actors and directors consistently appear in one genre or are they profitable across various genres?</w:t>
       </w:r>
     </w:p>
     <w:p>
@@ -3398,10 +3491,6 @@
     <w:lsdException w:name="Book Title" w:uiPriority="33" w:qFormat="1"/>
     <w:lsdException w:name="Bibliography" w:semiHidden="1" w:uiPriority="37" w:unhideWhenUsed="1"/>
     <w:lsdException w:name="TOC Heading" w:semiHidden="1" w:uiPriority="39" w:unhideWhenUsed="1" w:qFormat="1"/>
-    <w:lsdException w:name="Grid Table Light" w:semiHidden="1" w:unhideWhenUsed="1"/>
-    <w:lsdException w:name="Grid Table 1 Light" w:semiHidden="1" w:unhideWhenUsed="1"/>
-    <w:lsdException w:name="Grid Table 2" w:semiHidden="1" w:unhideWhenUsed="1"/>
-    <w:lsdException w:name="Grid Table 3" w:semiHidden="1" w:unhideWhenUsed="1"/>
     <w:lsdException w:name="Grid Table 4" w:uiPriority="49"/>
     <w:lsdException w:name="Grid Table 5 Dark" w:uiPriority="50"/>
     <w:lsdException w:name="Grid Table 6 Colorful" w:uiPriority="51"/>

</xml_diff>

<commit_message>
Completed web scraping to database
</commit_message>
<xml_diff>
--- a/Exploring_Data/eda-prompts.docx
+++ b/Exploring_Data/eda-prompts.docx
@@ -40,6 +40,8 @@
           <w:bCs/>
         </w:rPr>
       </w:pPr>
+      <w:bookmarkStart w:id="0" w:name="_GoBack"/>
+      <w:bookmarkEnd w:id="0"/>
       <w:r>
         <w:rPr>
           <w:rFonts w:ascii="Times" w:eastAsia="Times New Roman" w:hAnsi="Times" w:cs="Times New Roman"/>
@@ -280,10 +282,50 @@
           <w:sz w:val="20"/>
           <w:szCs w:val="20"/>
         </w:rPr>
-        <w:t xml:space="preserve"> and for any tradeable asset with OHLC and volume data available as well as generated technical indicators RSI, ADX, MACD, etc)</w:t>
-      </w:r>
-      <w:bookmarkStart w:id="0" w:name="_GoBack"/>
-      <w:bookmarkEnd w:id="0"/>
+        <w:t xml:space="preserve"> and for any tradeable asset with OHLC and volume data available as well as generated technical indicators RSI, ADX, MACD, </w:t>
+      </w:r>
+      <w:proofErr w:type="spellStart"/>
+      <w:r>
+        <w:rPr>
+          <w:rFonts w:ascii="Times" w:eastAsia="Times New Roman" w:hAnsi="Times" w:cs="Times New Roman"/>
+          <w:bCs/>
+          <w:sz w:val="20"/>
+          <w:szCs w:val="20"/>
+        </w:rPr>
+        <w:t>etc</w:t>
+      </w:r>
+      <w:proofErr w:type="spellEnd"/>
+      <w:r>
+        <w:rPr>
+          <w:rFonts w:ascii="Times" w:eastAsia="Times New Roman" w:hAnsi="Times" w:cs="Times New Roman"/>
+          <w:bCs/>
+          <w:sz w:val="20"/>
+          <w:szCs w:val="20"/>
+        </w:rPr>
+        <w:t>)</w:t>
+      </w:r>
+    </w:p>
+    <w:p>
+      <w:pPr>
+        <w:spacing w:before="100" w:beforeAutospacing="1" w:after="100" w:afterAutospacing="1"/>
+        <w:ind w:left="720"/>
+        <w:outlineLvl w:val="1"/>
+        <w:rPr>
+          <w:rFonts w:ascii="Times" w:eastAsia="Times New Roman" w:hAnsi="Times" w:cs="Times New Roman"/>
+          <w:bCs/>
+          <w:sz w:val="20"/>
+          <w:szCs w:val="20"/>
+        </w:rPr>
+      </w:pPr>
+      <w:r>
+        <w:rPr>
+          <w:rFonts w:ascii="Times" w:eastAsia="Times New Roman" w:hAnsi="Times" w:cs="Times New Roman"/>
+          <w:bCs/>
+          <w:sz w:val="20"/>
+          <w:szCs w:val="20"/>
+        </w:rPr>
+        <w:t>Can you identify indicators that have statistically significant effect on future price prediction?</w:t>
+      </w:r>
     </w:p>
     <w:p>
       <w:pPr>
@@ -598,6 +640,7 @@
           <w:sz w:val="20"/>
           <w:szCs w:val="20"/>
         </w:rPr>
+        <w:lastRenderedPageBreak/>
         <w:t xml:space="preserve">Business Value </w:t>
       </w:r>
       <w:r>
@@ -606,16 +649,7 @@
           <w:sz w:val="20"/>
           <w:szCs w:val="20"/>
         </w:rPr>
-        <w:t xml:space="preserve">– Transportation data has a long history in urban planning and civil engineering, often providing insight into everything from where traffic is most congested to where bike lanes would be most </w:t>
-      </w:r>
-      <w:r>
-        <w:rPr>
-          <w:rFonts w:ascii="Times" w:hAnsi="Times" w:cs="Times New Roman"/>
-          <w:sz w:val="20"/>
-          <w:szCs w:val="20"/>
-        </w:rPr>
-        <w:lastRenderedPageBreak/>
-        <w:t>effective at preventing vehicle-bicycle collisions. The potentials for adding business value through transportation data are vast.</w:t>
+        <w:t>– Transportation data has a long history in urban planning and civil engineering, often providing insight into everything from where traffic is most congested to where bike lanes would be most effective at preventing vehicle-bicycle collisions. The potentials for adding business value through transportation data are vast.</w:t>
       </w:r>
     </w:p>
     <w:p>
@@ -936,6 +970,7 @@
           <w:sz w:val="20"/>
           <w:szCs w:val="20"/>
         </w:rPr>
+        <w:lastRenderedPageBreak/>
         <w:t>Background</w:t>
       </w:r>
       <w:r>
@@ -964,16 +999,7 @@
           <w:sz w:val="20"/>
           <w:szCs w:val="20"/>
         </w:rPr>
-        <w:t xml:space="preserve"> dataset comes from Kaggle and its goal is to predict the interest level in New York rental properties based on information from rental listings. The training dataset contains various aspects of </w:t>
-      </w:r>
-      <w:r>
-        <w:rPr>
-          <w:rFonts w:ascii="Times" w:hAnsi="Times" w:cs="Times New Roman"/>
-          <w:sz w:val="20"/>
-          <w:szCs w:val="20"/>
-        </w:rPr>
-        <w:lastRenderedPageBreak/>
-        <w:t>rental listing information and your goal is to relate the mostly numerical variables to rental’s interest level. Interest level is simply the number of inquiries a new listing receives.</w:t>
+        <w:t xml:space="preserve"> dataset comes from Kaggle and its goal is to predict the interest level in New York rental properties based on information from rental listings. The training dataset contains various aspects of rental listing information and your goal is to relate the mostly numerical variables to rental’s interest level. Interest level is simply the number of inquiries a new listing receives.</w:t>
       </w:r>
     </w:p>
     <w:p>
@@ -1549,6 +1575,7 @@
           <w:sz w:val="20"/>
           <w:szCs w:val="20"/>
         </w:rPr>
+        <w:lastRenderedPageBreak/>
         <w:t xml:space="preserve">Question 3 </w:t>
       </w:r>
       <w:r>
@@ -1577,7 +1604,6 @@
           <w:sz w:val="20"/>
           <w:szCs w:val="20"/>
         </w:rPr>
-        <w:lastRenderedPageBreak/>
         <w:t xml:space="preserve">Details </w:t>
       </w:r>
       <w:r>
@@ -2049,6 +2075,7 @@
           <w:sz w:val="20"/>
           <w:szCs w:val="20"/>
         </w:rPr>
+        <w:lastRenderedPageBreak/>
         <w:t>Question 2</w:t>
       </w:r>
       <w:r>
@@ -2075,16 +2102,7 @@
           <w:sz w:val="20"/>
           <w:szCs w:val="20"/>
         </w:rPr>
-        <w:t xml:space="preserve">– This question definitely overlaps some with Question 1, but elicits involving demographic information. Unemployment, low incomes, and </w:t>
-      </w:r>
-      <w:r>
-        <w:rPr>
-          <w:rFonts w:ascii="Times" w:hAnsi="Times" w:cs="Times New Roman"/>
-          <w:sz w:val="20"/>
-          <w:szCs w:val="20"/>
-        </w:rPr>
-        <w:lastRenderedPageBreak/>
-        <w:t>crowded housing are often indicated as predictors of crime. Do the high crime areas of Chicago demonstrate this commonly accepted paradigm?</w:t>
+        <w:t>– This question definitely overlaps some with Question 1, but elicits involving demographic information. Unemployment, low incomes, and crowded housing are often indicated as predictors of crime. Do the high crime areas of Chicago demonstrate this commonly accepted paradigm?</w:t>
       </w:r>
     </w:p>
     <w:p>
@@ -2437,27 +2455,35 @@
           <w:sz w:val="20"/>
           <w:szCs w:val="20"/>
         </w:rPr>
-        <w:t xml:space="preserve"> Write code to parse each text string into a binary vector with 1s representing the presence of a genre and 0s the absence, and add it to the DataFrame as additional columns. This may help you explore gross revenue as a function of genre. Many of the other features are numerical and lend themselves to scatterplots.</w:t>
-      </w:r>
-    </w:p>
-    <w:p>
-      <w:pPr>
-        <w:spacing w:before="100" w:beforeAutospacing="1" w:after="100" w:afterAutospacing="1"/>
-        <w:rPr>
-          <w:rFonts w:ascii="Times" w:hAnsi="Times" w:cs="Times New Roman"/>
-          <w:sz w:val="20"/>
-          <w:szCs w:val="20"/>
-        </w:rPr>
-      </w:pPr>
-      <w:r>
-        <w:rPr>
-          <w:rFonts w:ascii="Times" w:hAnsi="Times" w:cs="Times New Roman"/>
-          <w:b/>
-          <w:bCs/>
+        <w:t xml:space="preserve"> Write code to parse </w:t>
+      </w:r>
+      <w:r>
+        <w:rPr>
+          <w:rFonts w:ascii="Times" w:hAnsi="Times" w:cs="Times New Roman"/>
           <w:sz w:val="20"/>
           <w:szCs w:val="20"/>
         </w:rPr>
         <w:lastRenderedPageBreak/>
+        <w:t>each text string into a binary vector with 1s representing the presence of a genre and 0s the absence, and add it to the DataFrame as additional columns. This may help you explore gross revenue as a function of genre. Many of the other features are numerical and lend themselves to scatterplots.</w:t>
+      </w:r>
+    </w:p>
+    <w:p>
+      <w:pPr>
+        <w:spacing w:before="100" w:beforeAutospacing="1" w:after="100" w:afterAutospacing="1"/>
+        <w:rPr>
+          <w:rFonts w:ascii="Times" w:hAnsi="Times" w:cs="Times New Roman"/>
+          <w:sz w:val="20"/>
+          <w:szCs w:val="20"/>
+        </w:rPr>
+      </w:pPr>
+      <w:r>
+        <w:rPr>
+          <w:rFonts w:ascii="Times" w:hAnsi="Times" w:cs="Times New Roman"/>
+          <w:b/>
+          <w:bCs/>
+          <w:sz w:val="20"/>
+          <w:szCs w:val="20"/>
+        </w:rPr>
         <w:t>Question 2</w:t>
       </w:r>
       <w:r>
@@ -2945,6 +2971,7 @@
           <w:sz w:val="20"/>
           <w:szCs w:val="20"/>
         </w:rPr>
+        <w:lastRenderedPageBreak/>
         <w:t xml:space="preserve">Details </w:t>
       </w:r>
       <w:r>

</xml_diff>